<commit_message>
Order calculation is fixed.
Order calculation is fixed. Quantity amount is added to input.
</commit_message>
<xml_diff>
--- a/Documentation.docx
+++ b/Documentation.docx
@@ -114,13 +114,8 @@
         </w:numPr>
         <w:spacing w:line="240" w:lineRule="auto"/>
       </w:pPr>
-      <w:proofErr w:type="spellStart"/>
-      <w:r>
-        <w:t>DataAccess</w:t>
-      </w:r>
-      <w:proofErr w:type="spellEnd"/>
-      <w:r>
-        <w:t>: Data is served.</w:t>
+      <w:r>
+        <w:t>DataAccess: Data is served.</w:t>
       </w:r>
     </w:p>
     <w:p>
@@ -238,15 +233,7 @@
         <w:spacing w:line="240" w:lineRule="auto"/>
       </w:pPr>
       <w:r>
-        <w:t xml:space="preserve">Incase on of the APIs has different methods than others, it can be implemented in separately on </w:t>
-      </w:r>
-      <w:proofErr w:type="spellStart"/>
-      <w:r>
-        <w:t>DataAccess</w:t>
-      </w:r>
-      <w:proofErr w:type="spellEnd"/>
-      <w:r>
-        <w:t xml:space="preserve"> layer.</w:t>
+        <w:t>Incase on of the APIs has different methods than others, it can be implemented in separately on DataAccess layer.</w:t>
       </w:r>
     </w:p>
     <w:p>
@@ -259,31 +246,7 @@
         <w:spacing w:line="240" w:lineRule="auto"/>
       </w:pPr>
       <w:r>
-        <w:t xml:space="preserve">Although Product and Product Types are handled in </w:t>
-      </w:r>
-      <w:proofErr w:type="spellStart"/>
-      <w:r>
-        <w:t>ProductData</w:t>
-      </w:r>
-      <w:proofErr w:type="spellEnd"/>
-      <w:r>
-        <w:t xml:space="preserve"> </w:t>
-      </w:r>
-      <w:proofErr w:type="spellStart"/>
-      <w:r>
-        <w:t>api</w:t>
-      </w:r>
-      <w:proofErr w:type="spellEnd"/>
-      <w:r>
-        <w:t xml:space="preserve">, I separated two APIs in </w:t>
-      </w:r>
-      <w:proofErr w:type="spellStart"/>
-      <w:r>
-        <w:t>DataAccess</w:t>
-      </w:r>
-      <w:proofErr w:type="spellEnd"/>
-      <w:r>
-        <w:t xml:space="preserve"> layer. Because they can be separated as microservices in the future. By this implementation, it is enough to change API base URLs.</w:t>
+        <w:t>Although Product and Product Types are handled in ProductData api, I separated two APIs in DataAccess layer. Because they can be separated as microservices in the future. By this implementation, it is enough to change API base URLs.</w:t>
       </w:r>
     </w:p>
     <w:p>
@@ -330,15 +293,7 @@
         <w:spacing w:line="240" w:lineRule="auto"/>
       </w:pPr>
       <w:r>
-        <w:t xml:space="preserve">I wanted to keep </w:t>
-      </w:r>
-      <w:proofErr w:type="gramStart"/>
-      <w:r>
-        <w:t>this steps</w:t>
-      </w:r>
-      <w:proofErr w:type="gramEnd"/>
-      <w:r>
-        <w:t xml:space="preserve"> separated between each other’s. By this way, code becomes easier to read and debug. </w:t>
+        <w:t xml:space="preserve">I wanted to keep this steps separated between each other’s. By this way, code becomes easier to read and debug. </w:t>
       </w:r>
     </w:p>
     <w:p>
@@ -559,7 +514,19 @@
         <w:spacing w:line="240" w:lineRule="auto"/>
       </w:pPr>
       <w:r>
-        <w:t>List of product ids in order will be provided as input.</w:t>
+        <w:t xml:space="preserve">List of </w:t>
+      </w:r>
+      <w:r>
+        <w:t>OrderP</w:t>
+      </w:r>
+      <w:r>
+        <w:t xml:space="preserve">roduct </w:t>
+      </w:r>
+      <w:r>
+        <w:t>objects(Product id and quantity) will be provided</w:t>
+      </w:r>
+      <w:r>
+        <w:t xml:space="preserve"> in order as input.</w:t>
       </w:r>
     </w:p>
     <w:p>
@@ -571,13 +538,23 @@
         </w:numPr>
         <w:spacing w:line="240" w:lineRule="auto"/>
       </w:pPr>
-      <w:proofErr w:type="spellStart"/>
-      <w:r>
-        <w:t>TotalInsuranceAmount</w:t>
-      </w:r>
-      <w:proofErr w:type="spellEnd"/>
-      <w:r>
-        <w:t xml:space="preserve"> and list of products ids are expected as response.</w:t>
+      <w:r>
+        <w:t xml:space="preserve">TotalInsuranceAmount and list of </w:t>
+      </w:r>
+      <w:r>
+        <w:t>OrderProduct</w:t>
+      </w:r>
+      <w:r>
+        <w:t>Detail objects</w:t>
+      </w:r>
+      <w:r>
+        <w:t xml:space="preserve"> are </w:t>
+      </w:r>
+      <w:r>
+        <w:t xml:space="preserve">send </w:t>
+      </w:r>
+      <w:r>
+        <w:t>as response.</w:t>
       </w:r>
     </w:p>
     <w:p>
@@ -592,11 +569,6 @@
       <w:r>
         <w:t>New endpoint is required for this request.</w:t>
       </w:r>
-    </w:p>
-    <w:p>
-      <w:pPr>
-        <w:spacing w:line="240" w:lineRule="auto"/>
-      </w:pPr>
       <w:r>
         <w:tab/>
       </w:r>
@@ -643,15 +615,7 @@
         <w:spacing w:line="240" w:lineRule="auto"/>
       </w:pPr>
       <w:r>
-        <w:t xml:space="preserve">In API, </w:t>
-      </w:r>
-      <w:proofErr w:type="spellStart"/>
-      <w:r>
-        <w:t>api</w:t>
-      </w:r>
-      <w:proofErr w:type="spellEnd"/>
-      <w:r>
-        <w:t>/insurance/order endpoint is created.</w:t>
+        <w:t>In API, api/insurance/order endpoint is created.</w:t>
       </w:r>
     </w:p>
     <w:p>

</xml_diff>

<commit_message>
new surcharge endpoint is added
</commit_message>
<xml_diff>
--- a/Documentation.docx
+++ b/Documentation.docx
@@ -114,8 +114,13 @@
         </w:numPr>
         <w:spacing w:line="240" w:lineRule="auto"/>
       </w:pPr>
-      <w:r>
-        <w:t>DataAccess: Data is served.</w:t>
+      <w:proofErr w:type="spellStart"/>
+      <w:r>
+        <w:t>DataAccess</w:t>
+      </w:r>
+      <w:proofErr w:type="spellEnd"/>
+      <w:r>
+        <w:t>: Data is served.</w:t>
       </w:r>
     </w:p>
     <w:p>
@@ -233,7 +238,15 @@
         <w:spacing w:line="240" w:lineRule="auto"/>
       </w:pPr>
       <w:r>
-        <w:t>Incase on of the APIs has different methods than others, it can be implemented in separately on DataAccess layer.</w:t>
+        <w:t xml:space="preserve">Incase on of the APIs has different methods than others, it can be implemented in separately on </w:t>
+      </w:r>
+      <w:proofErr w:type="spellStart"/>
+      <w:r>
+        <w:t>DataAccess</w:t>
+      </w:r>
+      <w:proofErr w:type="spellEnd"/>
+      <w:r>
+        <w:t xml:space="preserve"> layer.</w:t>
       </w:r>
     </w:p>
     <w:p>
@@ -246,7 +259,52 @@
         <w:spacing w:line="240" w:lineRule="auto"/>
       </w:pPr>
       <w:r>
-        <w:t>Although Product and Product Types are handled in ProductData api, I separated two APIs in DataAccess layer. Because they can be separated as microservices in the future. By this implementation, it is enough to change API base URLs.</w:t>
+        <w:t xml:space="preserve">Although Product and Product Types are handled in </w:t>
+      </w:r>
+      <w:proofErr w:type="spellStart"/>
+      <w:r>
+        <w:t>ProductData</w:t>
+      </w:r>
+      <w:proofErr w:type="spellEnd"/>
+      <w:r>
+        <w:t xml:space="preserve"> </w:t>
+      </w:r>
+      <w:proofErr w:type="spellStart"/>
+      <w:r>
+        <w:t>api</w:t>
+      </w:r>
+      <w:proofErr w:type="spellEnd"/>
+      <w:r>
+        <w:t xml:space="preserve">, I separated two APIs in </w:t>
+      </w:r>
+      <w:proofErr w:type="spellStart"/>
+      <w:r>
+        <w:t>DataAccess</w:t>
+      </w:r>
+      <w:proofErr w:type="spellEnd"/>
+      <w:r>
+        <w:t xml:space="preserve"> layer. Because they can be separated as microservices in the future. By this implementation, it is enough to change API base URLs.</w:t>
+      </w:r>
+    </w:p>
+    <w:p>
+      <w:pPr>
+        <w:pStyle w:val="ListParagraph"/>
+        <w:numPr>
+          <w:ilvl w:val="1"/>
+          <w:numId w:val="1"/>
+        </w:numPr>
+        <w:spacing w:line="240" w:lineRule="auto"/>
+      </w:pPr>
+      <w:r>
+        <w:t xml:space="preserve">Entity </w:t>
+      </w:r>
+      <w:proofErr w:type="gramStart"/>
+      <w:r>
+        <w:t>framework based</w:t>
+      </w:r>
+      <w:proofErr w:type="gramEnd"/>
+      <w:r>
+        <w:t xml:space="preserve"> repository is also added.</w:t>
       </w:r>
     </w:p>
     <w:p>
@@ -293,7 +351,15 @@
         <w:spacing w:line="240" w:lineRule="auto"/>
       </w:pPr>
       <w:r>
-        <w:t xml:space="preserve">I wanted to keep this steps separated between each other’s. By this way, code becomes easier to read and debug. </w:t>
+        <w:t xml:space="preserve">I wanted to keep </w:t>
+      </w:r>
+      <w:proofErr w:type="gramStart"/>
+      <w:r>
+        <w:t>this steps</w:t>
+      </w:r>
+      <w:proofErr w:type="gramEnd"/>
+      <w:r>
+        <w:t xml:space="preserve"> separated between each other’s. By this way, code becomes easier to read and debug. </w:t>
       </w:r>
     </w:p>
     <w:p>
@@ -516,14 +582,24 @@
       <w:r>
         <w:t xml:space="preserve">List of </w:t>
       </w:r>
+      <w:proofErr w:type="spellStart"/>
       <w:r>
         <w:t>OrderP</w:t>
       </w:r>
       <w:r>
-        <w:t xml:space="preserve">roduct </w:t>
-      </w:r>
-      <w:r>
-        <w:t>objects(Product id and quantity) will be provided</w:t>
+        <w:t>roduct</w:t>
+      </w:r>
+      <w:proofErr w:type="spellEnd"/>
+      <w:r>
+        <w:t xml:space="preserve"> </w:t>
+      </w:r>
+      <w:proofErr w:type="gramStart"/>
+      <w:r>
+        <w:t>objects(</w:t>
+      </w:r>
+      <w:proofErr w:type="gramEnd"/>
+      <w:r>
+        <w:t>Product id and quantity) will be provided</w:t>
       </w:r>
       <w:r>
         <w:t xml:space="preserve"> in order as input.</w:t>
@@ -538,14 +614,21 @@
         </w:numPr>
         <w:spacing w:line="240" w:lineRule="auto"/>
       </w:pPr>
-      <w:r>
-        <w:t xml:space="preserve">TotalInsuranceAmount and list of </w:t>
-      </w:r>
-      <w:r>
-        <w:t>OrderProduct</w:t>
-      </w:r>
-      <w:r>
-        <w:t>Detail objects</w:t>
+      <w:proofErr w:type="spellStart"/>
+      <w:r>
+        <w:t>TotalInsuranceAmount</w:t>
+      </w:r>
+      <w:proofErr w:type="spellEnd"/>
+      <w:r>
+        <w:t xml:space="preserve"> and list of </w:t>
+      </w:r>
+      <w:proofErr w:type="spellStart"/>
+      <w:r>
+        <w:t>OrderProductDetail</w:t>
+      </w:r>
+      <w:proofErr w:type="spellEnd"/>
+      <w:r>
+        <w:t xml:space="preserve"> objects</w:t>
       </w:r>
       <w:r>
         <w:t xml:space="preserve"> are </w:t>
@@ -615,7 +698,15 @@
         <w:spacing w:line="240" w:lineRule="auto"/>
       </w:pPr>
       <w:r>
-        <w:t>In API, api/insurance/order endpoint is created.</w:t>
+        <w:t xml:space="preserve">In API, </w:t>
+      </w:r>
+      <w:proofErr w:type="spellStart"/>
+      <w:r>
+        <w:t>api</w:t>
+      </w:r>
+      <w:proofErr w:type="spellEnd"/>
+      <w:r>
+        <w:t>/insurance/order endpoint is created.</w:t>
       </w:r>
     </w:p>
     <w:p>
@@ -732,6 +823,287 @@
       <w:r>
         <w:t>Factory is used in insurance order manager.</w:t>
       </w:r>
+    </w:p>
+    <w:p>
+      <w:pPr>
+        <w:spacing w:line="240" w:lineRule="auto"/>
+      </w:pPr>
+    </w:p>
+    <w:p>
+      <w:pPr>
+        <w:spacing w:line="240" w:lineRule="auto"/>
+        <w:rPr>
+          <w:b/>
+          <w:bCs/>
+          <w:sz w:val="28"/>
+          <w:szCs w:val="28"/>
+        </w:rPr>
+      </w:pPr>
+      <w:r>
+        <w:rPr>
+          <w:b/>
+          <w:bCs/>
+          <w:sz w:val="28"/>
+          <w:szCs w:val="28"/>
+        </w:rPr>
+        <w:t xml:space="preserve">Task </w:t>
+      </w:r>
+      <w:r>
+        <w:rPr>
+          <w:b/>
+          <w:bCs/>
+          <w:sz w:val="28"/>
+          <w:szCs w:val="28"/>
+        </w:rPr>
+        <w:t>5</w:t>
+      </w:r>
+      <w:r>
+        <w:rPr>
+          <w:b/>
+          <w:bCs/>
+          <w:sz w:val="28"/>
+          <w:szCs w:val="28"/>
+        </w:rPr>
+        <w:t xml:space="preserve"> [FEATURE </w:t>
+      </w:r>
+      <w:r>
+        <w:rPr>
+          <w:b/>
+          <w:bCs/>
+          <w:sz w:val="28"/>
+          <w:szCs w:val="28"/>
+        </w:rPr>
+        <w:t>3</w:t>
+      </w:r>
+      <w:r>
+        <w:rPr>
+          <w:b/>
+          <w:bCs/>
+          <w:sz w:val="28"/>
+          <w:szCs w:val="28"/>
+        </w:rPr>
+        <w:t>]:</w:t>
+      </w:r>
+    </w:p>
+    <w:p>
+      <w:pPr>
+        <w:spacing w:line="240" w:lineRule="auto"/>
+      </w:pPr>
+      <w:r>
+        <w:rPr>
+          <w:b/>
+          <w:bCs/>
+          <w:i/>
+          <w:iCs/>
+          <w:sz w:val="24"/>
+          <w:szCs w:val="24"/>
+        </w:rPr>
+        <w:t>Assumptions</w:t>
+      </w:r>
+      <w:r>
+        <w:t>:</w:t>
+      </w:r>
+    </w:p>
+    <w:p>
+      <w:pPr>
+        <w:pStyle w:val="ListParagraph"/>
+        <w:numPr>
+          <w:ilvl w:val="0"/>
+          <w:numId w:val="11"/>
+        </w:numPr>
+        <w:spacing w:line="240" w:lineRule="auto"/>
+      </w:pPr>
+      <w:r>
+        <w:t>New endpoint is expected to add.</w:t>
+      </w:r>
+    </w:p>
+    <w:p>
+      <w:pPr>
+        <w:pStyle w:val="ListParagraph"/>
+        <w:numPr>
+          <w:ilvl w:val="0"/>
+          <w:numId w:val="11"/>
+        </w:numPr>
+        <w:spacing w:line="240" w:lineRule="auto"/>
+      </w:pPr>
+      <w:r>
+        <w:t>Uploaded surcharge rate is expected to be added to insurance calculation.</w:t>
+      </w:r>
+    </w:p>
+    <w:p>
+      <w:pPr>
+        <w:pStyle w:val="ListParagraph"/>
+        <w:numPr>
+          <w:ilvl w:val="0"/>
+          <w:numId w:val="11"/>
+        </w:numPr>
+        <w:spacing w:line="240" w:lineRule="auto"/>
+      </w:pPr>
+      <w:r>
+        <w:t>Given surcharge rate is accepted as a percentage value. For example, if use give rate as 10, it is calculated as 10%.</w:t>
+      </w:r>
+    </w:p>
+    <w:p>
+      <w:pPr>
+        <w:spacing w:line="240" w:lineRule="auto"/>
+      </w:pPr>
+      <w:r>
+        <w:rPr>
+          <w:b/>
+          <w:bCs/>
+          <w:i/>
+          <w:iCs/>
+          <w:sz w:val="24"/>
+          <w:szCs w:val="24"/>
+        </w:rPr>
+        <w:lastRenderedPageBreak/>
+        <w:t>Actions</w:t>
+      </w:r>
+      <w:r>
+        <w:t>:</w:t>
+      </w:r>
+    </w:p>
+    <w:p>
+      <w:pPr>
+        <w:pStyle w:val="ListParagraph"/>
+        <w:numPr>
+          <w:ilvl w:val="0"/>
+          <w:numId w:val="12"/>
+        </w:numPr>
+        <w:spacing w:line="240" w:lineRule="auto"/>
+      </w:pPr>
+      <w:proofErr w:type="spellStart"/>
+      <w:r>
+        <w:t>GetById</w:t>
+      </w:r>
+      <w:proofErr w:type="spellEnd"/>
+      <w:r>
+        <w:t xml:space="preserve">, </w:t>
+      </w:r>
+      <w:proofErr w:type="spellStart"/>
+      <w:r>
+        <w:t>GetByProductTypeId</w:t>
+      </w:r>
+      <w:proofErr w:type="spellEnd"/>
+      <w:r>
+        <w:t xml:space="preserve">, Post, Put, </w:t>
+      </w:r>
+      <w:proofErr w:type="gramStart"/>
+      <w:r>
+        <w:t>Delete</w:t>
+      </w:r>
+      <w:proofErr w:type="gramEnd"/>
+      <w:r>
+        <w:t xml:space="preserve"> methods are added to endpoint.</w:t>
+      </w:r>
+    </w:p>
+    <w:p>
+      <w:pPr>
+        <w:pStyle w:val="ListParagraph"/>
+        <w:numPr>
+          <w:ilvl w:val="0"/>
+          <w:numId w:val="12"/>
+        </w:numPr>
+        <w:spacing w:line="240" w:lineRule="auto"/>
+      </w:pPr>
+      <w:r>
+        <w:t>Surcharge rate is applied to insurance calculation</w:t>
+      </w:r>
+      <w:r>
+        <w:t>.</w:t>
+      </w:r>
+    </w:p>
+    <w:p>
+      <w:pPr>
+        <w:pStyle w:val="ListParagraph"/>
+        <w:numPr>
+          <w:ilvl w:val="0"/>
+          <w:numId w:val="12"/>
+        </w:numPr>
+        <w:spacing w:line="240" w:lineRule="auto"/>
+      </w:pPr>
+      <w:r>
+        <w:t>This endpoint is also reachable at swagger</w:t>
+      </w:r>
+      <w:r>
+        <w:t>.</w:t>
+      </w:r>
+    </w:p>
+    <w:p>
+      <w:pPr>
+        <w:pStyle w:val="ListParagraph"/>
+        <w:numPr>
+          <w:ilvl w:val="0"/>
+          <w:numId w:val="12"/>
+        </w:numPr>
+        <w:spacing w:line="240" w:lineRule="auto"/>
+      </w:pPr>
+      <w:r>
+        <w:t xml:space="preserve">DB connection string is configurable at </w:t>
+      </w:r>
+      <w:proofErr w:type="spellStart"/>
+      <w:r>
+        <w:t>appsettings.json</w:t>
+      </w:r>
+      <w:proofErr w:type="spellEnd"/>
+      <w:r>
+        <w:t xml:space="preserve"> file.</w:t>
+      </w:r>
+    </w:p>
+    <w:p>
+      <w:pPr>
+        <w:spacing w:line="240" w:lineRule="auto"/>
+      </w:pPr>
+    </w:p>
+    <w:p>
+      <w:pPr>
+        <w:spacing w:line="240" w:lineRule="auto"/>
+      </w:pPr>
+      <w:r>
+        <w:rPr>
+          <w:noProof/>
+        </w:rPr>
+        <w:drawing>
+          <wp:inline distT="0" distB="0" distL="0" distR="0" wp14:anchorId="64DA0FDA" wp14:editId="7C1D2C83">
+            <wp:extent cx="5943600" cy="1475740"/>
+            <wp:effectExtent l="0" t="0" r="0" b="0"/>
+            <wp:docPr id="1" name="Picture 1"/>
+            <wp:cNvGraphicFramePr>
+              <a:graphicFrameLocks xmlns:a="http://schemas.openxmlformats.org/drawingml/2006/main" noChangeAspect="1"/>
+            </wp:cNvGraphicFramePr>
+            <a:graphic xmlns:a="http://schemas.openxmlformats.org/drawingml/2006/main">
+              <a:graphicData uri="http://schemas.openxmlformats.org/drawingml/2006/picture">
+                <pic:pic xmlns:pic="http://schemas.openxmlformats.org/drawingml/2006/picture">
+                  <pic:nvPicPr>
+                    <pic:cNvPr id="1" name=""/>
+                    <pic:cNvPicPr/>
+                  </pic:nvPicPr>
+                  <pic:blipFill>
+                    <a:blip r:embed="rId5"/>
+                    <a:stretch>
+                      <a:fillRect/>
+                    </a:stretch>
+                  </pic:blipFill>
+                  <pic:spPr>
+                    <a:xfrm>
+                      <a:off x="0" y="0"/>
+                      <a:ext cx="5943600" cy="1475740"/>
+                    </a:xfrm>
+                    <a:prstGeom prst="rect">
+                      <a:avLst/>
+                    </a:prstGeom>
+                  </pic:spPr>
+                </pic:pic>
+              </a:graphicData>
+            </a:graphic>
+          </wp:inline>
+        </w:drawing>
+      </w:r>
+    </w:p>
+    <w:p>
+      <w:pPr>
+        <w:spacing w:line="240" w:lineRule="auto"/>
+      </w:pPr>
     </w:p>
     <w:sectPr>
       <w:pgSz w:w="12240" w:h="15840"/>
@@ -1363,6 +1735,184 @@
     </w:lvl>
   </w:abstractNum>
   <w:abstractNum w:abstractNumId="7" w15:restartNumberingAfterBreak="0">
+    <w:nsid w:val="374626B6"/>
+    <w:multiLevelType w:val="hybridMultilevel"/>
+    <w:tmpl w:val="C83C5CF8"/>
+    <w:lvl w:ilvl="0" w:tplc="A4109512">
+      <w:start w:val="1"/>
+      <w:numFmt w:val="decimal"/>
+      <w:lvlText w:val="%1."/>
+      <w:lvlJc w:val="left"/>
+      <w:pPr>
+        <w:ind w:left="1440" w:hanging="360"/>
+      </w:pPr>
+      <w:rPr>
+        <w:rFonts w:hint="default"/>
+      </w:rPr>
+    </w:lvl>
+    <w:lvl w:ilvl="1" w:tplc="FFFFFFFF" w:tentative="1">
+      <w:start w:val="1"/>
+      <w:numFmt w:val="lowerLetter"/>
+      <w:lvlText w:val="%2."/>
+      <w:lvlJc w:val="left"/>
+      <w:pPr>
+        <w:ind w:left="2160" w:hanging="360"/>
+      </w:pPr>
+    </w:lvl>
+    <w:lvl w:ilvl="2" w:tplc="FFFFFFFF" w:tentative="1">
+      <w:start w:val="1"/>
+      <w:numFmt w:val="lowerRoman"/>
+      <w:lvlText w:val="%3."/>
+      <w:lvlJc w:val="right"/>
+      <w:pPr>
+        <w:ind w:left="2880" w:hanging="180"/>
+      </w:pPr>
+    </w:lvl>
+    <w:lvl w:ilvl="3" w:tplc="FFFFFFFF" w:tentative="1">
+      <w:start w:val="1"/>
+      <w:numFmt w:val="decimal"/>
+      <w:lvlText w:val="%4."/>
+      <w:lvlJc w:val="left"/>
+      <w:pPr>
+        <w:ind w:left="3600" w:hanging="360"/>
+      </w:pPr>
+    </w:lvl>
+    <w:lvl w:ilvl="4" w:tplc="FFFFFFFF" w:tentative="1">
+      <w:start w:val="1"/>
+      <w:numFmt w:val="lowerLetter"/>
+      <w:lvlText w:val="%5."/>
+      <w:lvlJc w:val="left"/>
+      <w:pPr>
+        <w:ind w:left="4320" w:hanging="360"/>
+      </w:pPr>
+    </w:lvl>
+    <w:lvl w:ilvl="5" w:tplc="FFFFFFFF" w:tentative="1">
+      <w:start w:val="1"/>
+      <w:numFmt w:val="lowerRoman"/>
+      <w:lvlText w:val="%6."/>
+      <w:lvlJc w:val="right"/>
+      <w:pPr>
+        <w:ind w:left="5040" w:hanging="180"/>
+      </w:pPr>
+    </w:lvl>
+    <w:lvl w:ilvl="6" w:tplc="FFFFFFFF" w:tentative="1">
+      <w:start w:val="1"/>
+      <w:numFmt w:val="decimal"/>
+      <w:lvlText w:val="%7."/>
+      <w:lvlJc w:val="left"/>
+      <w:pPr>
+        <w:ind w:left="5760" w:hanging="360"/>
+      </w:pPr>
+    </w:lvl>
+    <w:lvl w:ilvl="7" w:tplc="FFFFFFFF" w:tentative="1">
+      <w:start w:val="1"/>
+      <w:numFmt w:val="lowerLetter"/>
+      <w:lvlText w:val="%8."/>
+      <w:lvlJc w:val="left"/>
+      <w:pPr>
+        <w:ind w:left="6480" w:hanging="360"/>
+      </w:pPr>
+    </w:lvl>
+    <w:lvl w:ilvl="8" w:tplc="FFFFFFFF" w:tentative="1">
+      <w:start w:val="1"/>
+      <w:numFmt w:val="lowerRoman"/>
+      <w:lvlText w:val="%9."/>
+      <w:lvlJc w:val="right"/>
+      <w:pPr>
+        <w:ind w:left="7200" w:hanging="180"/>
+      </w:pPr>
+    </w:lvl>
+  </w:abstractNum>
+  <w:abstractNum w:abstractNumId="8" w15:restartNumberingAfterBreak="0">
+    <w:nsid w:val="3CC75824"/>
+    <w:multiLevelType w:val="hybridMultilevel"/>
+    <w:tmpl w:val="F2484484"/>
+    <w:lvl w:ilvl="0" w:tplc="9FB45726">
+      <w:start w:val="1"/>
+      <w:numFmt w:val="decimal"/>
+      <w:lvlText w:val="%1."/>
+      <w:lvlJc w:val="left"/>
+      <w:pPr>
+        <w:ind w:left="1440" w:hanging="360"/>
+      </w:pPr>
+      <w:rPr>
+        <w:rFonts w:hint="default"/>
+      </w:rPr>
+    </w:lvl>
+    <w:lvl w:ilvl="1" w:tplc="FFFFFFFF" w:tentative="1">
+      <w:start w:val="1"/>
+      <w:numFmt w:val="lowerLetter"/>
+      <w:lvlText w:val="%2."/>
+      <w:lvlJc w:val="left"/>
+      <w:pPr>
+        <w:ind w:left="2160" w:hanging="360"/>
+      </w:pPr>
+    </w:lvl>
+    <w:lvl w:ilvl="2" w:tplc="FFFFFFFF" w:tentative="1">
+      <w:start w:val="1"/>
+      <w:numFmt w:val="lowerRoman"/>
+      <w:lvlText w:val="%3."/>
+      <w:lvlJc w:val="right"/>
+      <w:pPr>
+        <w:ind w:left="2880" w:hanging="180"/>
+      </w:pPr>
+    </w:lvl>
+    <w:lvl w:ilvl="3" w:tplc="FFFFFFFF" w:tentative="1">
+      <w:start w:val="1"/>
+      <w:numFmt w:val="decimal"/>
+      <w:lvlText w:val="%4."/>
+      <w:lvlJc w:val="left"/>
+      <w:pPr>
+        <w:ind w:left="3600" w:hanging="360"/>
+      </w:pPr>
+    </w:lvl>
+    <w:lvl w:ilvl="4" w:tplc="FFFFFFFF" w:tentative="1">
+      <w:start w:val="1"/>
+      <w:numFmt w:val="lowerLetter"/>
+      <w:lvlText w:val="%5."/>
+      <w:lvlJc w:val="left"/>
+      <w:pPr>
+        <w:ind w:left="4320" w:hanging="360"/>
+      </w:pPr>
+    </w:lvl>
+    <w:lvl w:ilvl="5" w:tplc="FFFFFFFF" w:tentative="1">
+      <w:start w:val="1"/>
+      <w:numFmt w:val="lowerRoman"/>
+      <w:lvlText w:val="%6."/>
+      <w:lvlJc w:val="right"/>
+      <w:pPr>
+        <w:ind w:left="5040" w:hanging="180"/>
+      </w:pPr>
+    </w:lvl>
+    <w:lvl w:ilvl="6" w:tplc="FFFFFFFF" w:tentative="1">
+      <w:start w:val="1"/>
+      <w:numFmt w:val="decimal"/>
+      <w:lvlText w:val="%7."/>
+      <w:lvlJc w:val="left"/>
+      <w:pPr>
+        <w:ind w:left="5760" w:hanging="360"/>
+      </w:pPr>
+    </w:lvl>
+    <w:lvl w:ilvl="7" w:tplc="FFFFFFFF" w:tentative="1">
+      <w:start w:val="1"/>
+      <w:numFmt w:val="lowerLetter"/>
+      <w:lvlText w:val="%8."/>
+      <w:lvlJc w:val="left"/>
+      <w:pPr>
+        <w:ind w:left="6480" w:hanging="360"/>
+      </w:pPr>
+    </w:lvl>
+    <w:lvl w:ilvl="8" w:tplc="FFFFFFFF" w:tentative="1">
+      <w:start w:val="1"/>
+      <w:numFmt w:val="lowerRoman"/>
+      <w:lvlText w:val="%9."/>
+      <w:lvlJc w:val="right"/>
+      <w:pPr>
+        <w:ind w:left="7200" w:hanging="180"/>
+      </w:pPr>
+    </w:lvl>
+  </w:abstractNum>
+  <w:abstractNum w:abstractNumId="9" w15:restartNumberingAfterBreak="0">
     <w:nsid w:val="6731094D"/>
     <w:multiLevelType w:val="hybridMultilevel"/>
     <w:tmpl w:val="E166A126"/>
@@ -1448,7 +1998,7 @@
       </w:pPr>
     </w:lvl>
   </w:abstractNum>
-  <w:abstractNum w:abstractNumId="8" w15:restartNumberingAfterBreak="0">
+  <w:abstractNum w:abstractNumId="10" w15:restartNumberingAfterBreak="0">
     <w:nsid w:val="7AFA2D4A"/>
     <w:multiLevelType w:val="hybridMultilevel"/>
     <w:tmpl w:val="52A28384"/>
@@ -1534,7 +2084,7 @@
       </w:pPr>
     </w:lvl>
   </w:abstractNum>
-  <w:abstractNum w:abstractNumId="9" w15:restartNumberingAfterBreak="0">
+  <w:abstractNum w:abstractNumId="11" w15:restartNumberingAfterBreak="0">
     <w:nsid w:val="7C8B38EB"/>
     <w:multiLevelType w:val="hybridMultilevel"/>
     <w:tmpl w:val="C8BA1A2C"/>
@@ -1627,10 +2177,10 @@
     <w:abstractNumId w:val="2"/>
   </w:num>
   <w:num w:numId="3" w16cid:durableId="1092437199">
-    <w:abstractNumId w:val="8"/>
+    <w:abstractNumId w:val="10"/>
   </w:num>
   <w:num w:numId="4" w16cid:durableId="223369601">
-    <w:abstractNumId w:val="7"/>
+    <w:abstractNumId w:val="9"/>
   </w:num>
   <w:num w:numId="5" w16cid:durableId="1075400155">
     <w:abstractNumId w:val="3"/>
@@ -1639,7 +2189,7 @@
     <w:abstractNumId w:val="4"/>
   </w:num>
   <w:num w:numId="7" w16cid:durableId="994646961">
-    <w:abstractNumId w:val="9"/>
+    <w:abstractNumId w:val="11"/>
   </w:num>
   <w:num w:numId="8" w16cid:durableId="70347222">
     <w:abstractNumId w:val="0"/>
@@ -1649,6 +2199,12 @@
   </w:num>
   <w:num w:numId="10" w16cid:durableId="1231384815">
     <w:abstractNumId w:val="6"/>
+  </w:num>
+  <w:num w:numId="11" w16cid:durableId="1384907828">
+    <w:abstractNumId w:val="7"/>
+  </w:num>
+  <w:num w:numId="12" w16cid:durableId="726489507">
+    <w:abstractNumId w:val="8"/>
   </w:num>
 </w:numbering>
 </file>

</xml_diff>